<commit_message>
Manual modified and license.txt added
</commit_message>
<xml_diff>
--- a/doc/language-manual.docx
+++ b/doc/language-manual.docx
@@ -207,7 +207,6 @@
                                       <w:dataBinding w:prefixMappings="xmlns:ns0='http://purl.org/dc/elements/1.1/' xmlns:ns1='http://schemas.openxmlformats.org/package/2006/metadata/core-properties' " w:xpath="/ns1:coreProperties[1]/ns0:title[1]" w:storeItemID="{6C3C8BC8-F283-45AE-878A-BAB7291924A1}"/>
                                       <w:text/>
                                     </w:sdtPr>
-                                    <w:sdtEndPr/>
                                     <w:sdtContent>
                                       <w:r>
                                         <w:rPr>
@@ -379,7 +378,6 @@
                                 <w:dataBinding w:prefixMappings="xmlns:ns0='http://purl.org/dc/elements/1.1/' xmlns:ns1='http://schemas.openxmlformats.org/package/2006/metadata/core-properties' " w:xpath="/ns1:coreProperties[1]/ns0:title[1]" w:storeItemID="{6C3C8BC8-F283-45AE-878A-BAB7291924A1}"/>
                                 <w:text/>
                               </w:sdtPr>
-                              <w:sdtEndPr/>
                               <w:sdtContent>
                                 <w:r>
                                   <w:rPr>
@@ -484,7 +482,6 @@
                                     <w:dataBinding w:prefixMappings="xmlns:ns0='http://schemas.openxmlformats.org/officeDocument/2006/extended-properties' " w:xpath="/ns0:Properties[1]/ns0:Company[1]" w:storeItemID="{6668398D-A668-4E3E-A5EB-62B293D839F1}"/>
                                     <w:text/>
                                   </w:sdtPr>
-                                  <w:sdtEndPr/>
                                   <w:sdtContent>
                                     <w:r>
                                       <w:rPr>
@@ -528,7 +525,6 @@
                                     <w:dataBinding w:prefixMappings="xmlns:ns0='http://schemas.microsoft.com/office/2006/coverPageProps' " w:xpath="/ns0:CoverPageProperties[1]/ns0:CompanyAddress[1]" w:storeItemID="{55AF091B-3C7A-41E3-B477-F2FDAA23CFDA}"/>
                                     <w:text/>
                                   </w:sdtPr>
-                                  <w:sdtEndPr/>
                                   <w:sdtContent>
                                     <w:r>
                                       <w:rPr>
@@ -734,7 +730,6 @@
                                   <w:dataBinding w:prefixMappings="xmlns:ns0='http://purl.org/dc/elements/1.1/' xmlns:ns1='http://schemas.openxmlformats.org/package/2006/metadata/core-properties' " w:xpath="/ns1:coreProperties[1]/ns0:subject[1]" w:storeItemID="{6C3C8BC8-F283-45AE-878A-BAB7291924A1}"/>
                                   <w:text/>
                                 </w:sdtPr>
-                                <w:sdtEndPr/>
                                 <w:sdtContent>
                                   <w:p>
                                     <w:pPr>
@@ -755,17 +750,7 @@
                                         <w:szCs w:val="28"/>
                                         <w:lang w:val="en-PH"/>
                                       </w:rPr>
-                                      <w:t xml:space="preserve">Draft </w:t>
-                                    </w:r>
-                                    <w:r>
-                                      <w:rPr>
-                                        <w:caps/>
-                                        <w:color w:val="5B9BD5" w:themeColor="accent1"/>
-                                        <w:sz w:val="28"/>
-                                        <w:szCs w:val="28"/>
-                                        <w:lang w:val="en-PH"/>
-                                      </w:rPr>
-                                      <w:t>2015</w:t>
+                                      <w:t>Draft 2015</w:t>
                                     </w:r>
                                   </w:p>
                                 </w:sdtContent>
@@ -784,7 +769,6 @@
                                   <w:dataBinding w:prefixMappings="xmlns:ns0='http://purl.org/dc/elements/1.1/' xmlns:ns1='http://schemas.openxmlformats.org/package/2006/metadata/core-properties' " w:xpath="/ns1:coreProperties[1]/ns0:creator[1]" w:storeItemID="{6C3C8BC8-F283-45AE-878A-BAB7291924A1}"/>
                                   <w:text/>
                                 </w:sdtPr>
-                                <w:sdtEndPr/>
                                 <w:sdtContent>
                                   <w:p>
                                     <w:pPr>
@@ -869,17 +853,7 @@
                                   <w:szCs w:val="28"/>
                                   <w:lang w:val="en-PH"/>
                                 </w:rPr>
-                                <w:t xml:space="preserve">Draft </w:t>
-                              </w:r>
-                              <w:r>
-                                <w:rPr>
-                                  <w:caps/>
-                                  <w:color w:val="5B9BD5" w:themeColor="accent1"/>
-                                  <w:sz w:val="28"/>
-                                  <w:szCs w:val="28"/>
-                                  <w:lang w:val="en-PH"/>
-                                </w:rPr>
-                                <w:t>2015</w:t>
+                                <w:t>Draft 2015</w:t>
                               </w:r>
                             </w:p>
                           </w:sdtContent>
@@ -1017,7 +991,6 @@
                                     <w:calendar w:val="gregorian"/>
                                   </w:date>
                                 </w:sdtPr>
-                                <w:sdtEndPr/>
                                 <w:sdtContent>
                                   <w:p>
                                     <w:pPr>
@@ -5972,9 +5945,7 @@
       <w:r>
         <w:t>Lexical Conventions</w:t>
       </w:r>
-      <w:bookmarkStart w:id="4" w:name="_GoBack"/>
       <w:bookmarkEnd w:id="3"/>
-      <w:bookmarkEnd w:id="4"/>
     </w:p>
     <w:p>
       <w:r>
@@ -6134,11 +6105,11 @@
       <w:pPr>
         <w:pStyle w:val="Heading2"/>
       </w:pPr>
-      <w:bookmarkStart w:id="5" w:name="_Toc404354110"/>
+      <w:bookmarkStart w:id="4" w:name="_Toc404354110"/>
       <w:r>
         <w:t>Meaning of Identifiers</w:t>
       </w:r>
-      <w:bookmarkEnd w:id="5"/>
+      <w:bookmarkEnd w:id="4"/>
     </w:p>
     <w:p>
       <w:r>
@@ -6258,6 +6229,113 @@
         <w:t>Records</w:t>
       </w:r>
     </w:p>
+    <w:p>
+      <w:pPr>
+        <w:pStyle w:val="Heading2"/>
+      </w:pPr>
+      <w:bookmarkStart w:id="5" w:name="_Toc404354120"/>
+      <w:r>
+        <w:t>Scope</w:t>
+      </w:r>
+      <w:bookmarkEnd w:id="5"/>
+    </w:p>
+    <w:p>
+      <w:r>
+        <w:t>Epsilon defines 2 levels of scope:</w:t>
+      </w:r>
+    </w:p>
+    <w:p>
+      <w:pPr>
+        <w:pStyle w:val="ListParagraph"/>
+        <w:numPr>
+          <w:ilvl w:val="0"/>
+          <w:numId w:val="13"/>
+        </w:numPr>
+      </w:pPr>
+      <w:r>
+        <w:rPr>
+          <w:b/>
+        </w:rPr>
+        <w:t>Block scope</w:t>
+      </w:r>
+      <w:r>
+        <w:t xml:space="preserve"> – objects declared in this level have scopes from the point of their creation until the end of the block they are created in. Example of this are variables declared inside a function or in the parameter list, inside control flow statements like </w:t>
+      </w:r>
+      <w:r>
+        <w:rPr>
+          <w:rStyle w:val="CodeChar"/>
+          <w:rFonts w:eastAsiaTheme="minorEastAsia"/>
+        </w:rPr>
+        <w:t>if..then..end</w:t>
+      </w:r>
+      <w:r>
+        <w:t xml:space="preserve"> if, and inside the </w:t>
+      </w:r>
+      <w:r>
+        <w:rPr>
+          <w:rStyle w:val="CodeChar"/>
+          <w:rFonts w:eastAsiaTheme="minorEastAsia"/>
+        </w:rPr>
+        <w:t>block…end</w:t>
+      </w:r>
+      <w:r>
+        <w:t xml:space="preserve"> block statements.</w:t>
+      </w:r>
+    </w:p>
+    <w:p>
+      <w:pPr>
+        <w:pStyle w:val="ListParagraph"/>
+        <w:numPr>
+          <w:ilvl w:val="0"/>
+          <w:numId w:val="13"/>
+        </w:numPr>
+      </w:pPr>
+      <w:r>
+        <w:rPr>
+          <w:b/>
+        </w:rPr>
+        <w:t>Program</w:t>
+      </w:r>
+      <w:r>
+        <w:rPr>
+          <w:b/>
+        </w:rPr>
+        <w:t xml:space="preserve"> scope </w:t>
+      </w:r>
+      <w:r>
+        <w:t xml:space="preserve">– objects declared in this level have scopes from the point of their creation until the end of </w:t>
+      </w:r>
+      <w:r>
+        <w:t>the program</w:t>
+      </w:r>
+      <w:r>
+        <w:t>.</w:t>
+      </w:r>
+    </w:p>
+    <w:p>
+      <w:r>
+        <w:t xml:space="preserve">At any part of the program, an object can either be local or nonlocal. An active object is said to be </w:t>
+      </w:r>
+      <w:r>
+        <w:rPr>
+          <w:rStyle w:val="Strong"/>
+        </w:rPr>
+        <w:t>local</w:t>
+      </w:r>
+      <w:r>
+        <w:t xml:space="preserve"> in a defined region if it is declared there while. An active object is said to be </w:t>
+      </w:r>
+      <w:r>
+        <w:rPr>
+          <w:rStyle w:val="Strong"/>
+        </w:rPr>
+        <w:t>nonlocal</w:t>
+      </w:r>
+      <w:r>
+        <w:t xml:space="preserve"> in a defined region if it is not declared there. In case a local and nonlocal variable with the same name is present in the same region, the compiler will hide the nonlocal variable.</w:t>
+      </w:r>
+    </w:p>
+    <w:p/>
     <w:p>
       <w:pPr>
         <w:pStyle w:val="Heading1"/>
@@ -6608,6 +6686,7 @@
               <w:rPr>
                 <w:b w:val="0"/>
               </w:rPr>
+              <w:lastRenderedPageBreak/>
               <w:t>int</w:t>
             </w:r>
           </w:p>
@@ -6839,7 +6918,6 @@
       </w:pPr>
       <w:bookmarkStart w:id="10" w:name="_Toc404354114"/>
       <w:r>
-        <w:lastRenderedPageBreak/>
         <w:t>Pointers</w:t>
       </w:r>
       <w:bookmarkEnd w:id="10"/>
@@ -7041,6 +7119,7 @@
         <w:pStyle w:val="Heading4"/>
       </w:pPr>
       <w:r>
+        <w:lastRenderedPageBreak/>
         <w:t>Casting Pointers</w:t>
       </w:r>
     </w:p>
@@ -7100,7 +7179,6 @@
         <w:pStyle w:val="Heading4"/>
       </w:pPr>
       <w:r>
-        <w:lastRenderedPageBreak/>
         <w:t>Pointer to Pointers</w:t>
       </w:r>
     </w:p>
@@ -7294,7 +7372,11 @@
         <w:t>index</w:t>
       </w:r>
       <w:r>
-        <w:t xml:space="preserve"> number of the element being accessed. If an array is declared to have 12 elements, the available indexes are 0 to 11. If the array is referenced using its </w:t>
+        <w:t xml:space="preserve"> number of the element being accessed. If an array is declared to have 12 elements, the available indexes are 0 to 11. If the array is </w:t>
+      </w:r>
+      <w:r>
+        <w:lastRenderedPageBreak/>
+        <w:t xml:space="preserve">referenced using its </w:t>
       </w:r>
       <w:r>
         <w:t>ID</w:t>
@@ -7385,7 +7467,6 @@
     <w:p/>
     <w:p>
       <w:r>
-        <w:lastRenderedPageBreak/>
         <w:t>Example:</w:t>
       </w:r>
     </w:p>
@@ -7619,6 +7700,7 @@
         <w:pStyle w:val="BlockCode"/>
       </w:pPr>
       <w:r>
+        <w:lastRenderedPageBreak/>
         <w:t>table[1][2] = 7</w:t>
       </w:r>
       <w:r>
@@ -7761,7 +7843,6 @@
         <w:pStyle w:val="BlockCode"/>
       </w:pPr>
       <w:r>
-        <w:lastRenderedPageBreak/>
         <w:t>end enum</w:t>
       </w:r>
     </w:p>
@@ -8066,7 +8147,6 @@
         <w:pStyle w:val="BlockCode"/>
       </w:pPr>
       <w:r>
-        <w:lastRenderedPageBreak/>
         <w:t>*/</w:t>
       </w:r>
     </w:p>
@@ -8159,135 +8239,58 @@
       <w:pPr>
         <w:pStyle w:val="Heading2"/>
       </w:pPr>
-      <w:bookmarkStart w:id="17" w:name="_Toc404354120"/>
-      <w:r>
-        <w:t>Scope</w:t>
+      <w:r>
+        <w:t>Static Variables</w:t>
+      </w:r>
+    </w:p>
+    <w:p>
+      <w:r>
+        <w:t>Local variables normally dies in the event of function termination. The exception to this rule are the static local variables. These kind of variables still have block scope, but their values are retained and can still be retrieved in function calls. To declare a static local variable, use the syntax</w:t>
+      </w:r>
+    </w:p>
+    <w:p>
+      <w:pPr>
+        <w:pStyle w:val="Code"/>
+      </w:pPr>
+      <w:r>
+        <w:t>static DataType variableName[ = InitialValue][Other Variables]</w:t>
+      </w:r>
+    </w:p>
+    <w:p/>
+    <w:p>
+      <w:pPr>
+        <w:pStyle w:val="Heading1"/>
+      </w:pPr>
+      <w:bookmarkStart w:id="17" w:name="_Toc404354121"/>
+      <w:r>
+        <w:lastRenderedPageBreak/>
+        <w:t>Expressions</w:t>
+      </w:r>
+      <w:r>
+        <w:t>, Operators</w:t>
+      </w:r>
+      <w:r>
+        <w:t xml:space="preserve"> and </w:t>
+      </w:r>
+      <w:r>
+        <w:t>Statements</w:t>
       </w:r>
       <w:bookmarkEnd w:id="17"/>
     </w:p>
     <w:p>
-      <w:r>
-        <w:t>Epsilon defines 2</w:t>
-      </w:r>
-      <w:r>
-        <w:t xml:space="preserve"> levels of scope:</w:t>
-      </w:r>
-    </w:p>
-    <w:p>
-      <w:pPr>
-        <w:pStyle w:val="ListParagraph"/>
-        <w:numPr>
-          <w:ilvl w:val="0"/>
-          <w:numId w:val="13"/>
-        </w:numPr>
-      </w:pPr>
-      <w:r>
-        <w:rPr>
-          <w:b/>
-        </w:rPr>
-        <w:t>Block scope</w:t>
-      </w:r>
-      <w:r>
-        <w:t xml:space="preserve"> – objects declared in this level have scopes from the point of their creation until the end of the block they are created in. Example of this are variables declared inside a function or in the parameter list, inside control flow statements like </w:t>
-      </w:r>
-      <w:r>
-        <w:rPr>
-          <w:rStyle w:val="CodeChar"/>
-          <w:rFonts w:eastAsiaTheme="minorEastAsia"/>
-        </w:rPr>
-        <w:t>if..then..end</w:t>
-      </w:r>
-      <w:r>
-        <w:t xml:space="preserve"> if, and inside the </w:t>
-      </w:r>
-      <w:r>
-        <w:rPr>
-          <w:rStyle w:val="CodeChar"/>
-          <w:rFonts w:eastAsiaTheme="minorEastAsia"/>
-        </w:rPr>
-        <w:t>block…end</w:t>
-      </w:r>
-      <w:r>
-        <w:t xml:space="preserve"> block statements.</w:t>
-      </w:r>
-    </w:p>
-    <w:p>
-      <w:pPr>
-        <w:pStyle w:val="ListParagraph"/>
-        <w:numPr>
-          <w:ilvl w:val="0"/>
-          <w:numId w:val="13"/>
-        </w:numPr>
-      </w:pPr>
-      <w:r>
-        <w:rPr>
-          <w:b/>
-        </w:rPr>
-        <w:t xml:space="preserve">File scope </w:t>
-      </w:r>
-      <w:r>
-        <w:t>– objects declared in this level have scopes from the point of their creation until the end of file they are created in.</w:t>
-      </w:r>
-    </w:p>
-    <w:p>
-      <w:r>
-        <w:t xml:space="preserve">At any part of the program, an object can either be local or nonlocal. An active object is said to be </w:t>
-      </w:r>
-      <w:r>
-        <w:rPr>
-          <w:rStyle w:val="Strong"/>
-        </w:rPr>
-        <w:t>local</w:t>
-      </w:r>
-      <w:r>
-        <w:t xml:space="preserve"> in a defined region if it is declared there while. An active object is said to be </w:t>
-      </w:r>
-      <w:r>
-        <w:rPr>
-          <w:rStyle w:val="Strong"/>
-        </w:rPr>
-        <w:t>nonlocal</w:t>
-      </w:r>
-      <w:r>
-        <w:t xml:space="preserve"> in a defined region if it is not declared there.</w:t>
-      </w:r>
-      <w:r>
-        <w:t xml:space="preserve"> In case a local and nonlocal variable with the same name is present in the same region, the compiler will hide the nonlocal variable.</w:t>
-      </w:r>
-    </w:p>
-    <w:p>
-      <w:pPr>
-        <w:pStyle w:val="Heading1"/>
-      </w:pPr>
-      <w:bookmarkStart w:id="18" w:name="_Toc404354121"/>
-      <w:r>
-        <w:t>Expressions</w:t>
-      </w:r>
-      <w:r>
-        <w:t>, Operators</w:t>
-      </w:r>
-      <w:r>
-        <w:t xml:space="preserve"> and </w:t>
-      </w:r>
-      <w:r>
-        <w:t>Statements</w:t>
-      </w:r>
+      <w:pPr>
+        <w:pStyle w:val="Heading2"/>
+      </w:pPr>
+      <w:bookmarkStart w:id="18" w:name="_Expression"/>
+      <w:bookmarkStart w:id="19" w:name="_Toc404354122"/>
       <w:bookmarkEnd w:id="18"/>
-    </w:p>
-    <w:p>
-      <w:pPr>
-        <w:pStyle w:val="Heading2"/>
-      </w:pPr>
-      <w:bookmarkStart w:id="19" w:name="_Expression"/>
-      <w:bookmarkStart w:id="20" w:name="_Toc404354122"/>
+      <w:r>
+        <w:t>Expression</w:t>
+      </w:r>
+      <w:r>
+        <w:t>s</w:t>
+      </w:r>
       <w:bookmarkEnd w:id="19"/>
-      <w:r>
-        <w:t>Expression</w:t>
-      </w:r>
-      <w:r>
-        <w:t>s</w:t>
-      </w:r>
-      <w:bookmarkEnd w:id="20"/>
     </w:p>
     <w:p>
       <w:r>
@@ -8381,7 +8384,6 @@
         </w:numPr>
       </w:pPr>
       <w:r>
-        <w:lastRenderedPageBreak/>
         <w:t>Constant expression</w:t>
       </w:r>
     </w:p>
@@ -8389,13 +8391,13 @@
       <w:pPr>
         <w:pStyle w:val="Heading3"/>
       </w:pPr>
-      <w:bookmarkStart w:id="21" w:name="_Constant_Expressions_and"/>
-      <w:bookmarkStart w:id="22" w:name="_Toc404354123"/>
+      <w:bookmarkStart w:id="20" w:name="_Constant_Expressions_and"/>
+      <w:bookmarkStart w:id="21" w:name="_Toc404354123"/>
+      <w:bookmarkEnd w:id="20"/>
+      <w:r>
+        <w:t>Constant Expressions and Function Calls</w:t>
+      </w:r>
       <w:bookmarkEnd w:id="21"/>
-      <w:r>
-        <w:t>Constant Expressions and Function Calls</w:t>
-      </w:r>
-      <w:bookmarkEnd w:id="22"/>
     </w:p>
     <w:p>
       <w:r>
@@ -8508,11 +8510,11 @@
       <w:pPr>
         <w:pStyle w:val="Heading3"/>
       </w:pPr>
-      <w:bookmarkStart w:id="23" w:name="_Toc404354124"/>
+      <w:bookmarkStart w:id="22" w:name="_Toc404354124"/>
       <w:r>
         <w:t>Arithmetic Expressions</w:t>
       </w:r>
-      <w:bookmarkEnd w:id="23"/>
+      <w:bookmarkEnd w:id="22"/>
     </w:p>
     <w:p>
       <w:r>
@@ -8628,11 +8630,11 @@
       <w:pPr>
         <w:pStyle w:val="Heading3"/>
       </w:pPr>
-      <w:bookmarkStart w:id="24" w:name="_Toc404354125"/>
+      <w:bookmarkStart w:id="23" w:name="_Toc404354125"/>
       <w:r>
         <w:t>Relational and Logical Expressions</w:t>
       </w:r>
-      <w:bookmarkEnd w:id="24"/>
+      <w:bookmarkEnd w:id="23"/>
     </w:p>
     <w:p>
       <w:r>
@@ -8768,6 +8770,7 @@
     </w:p>
     <w:p>
       <w:r>
+        <w:lastRenderedPageBreak/>
         <w:t xml:space="preserve">Logical expressions also yields Boolean values, but they use the logical operators </w:t>
       </w:r>
       <w:r>
@@ -8805,14 +8808,14 @@
       <w:pPr>
         <w:pStyle w:val="Heading2"/>
       </w:pPr>
-      <w:bookmarkStart w:id="25" w:name="_Toc404354126"/>
+      <w:bookmarkStart w:id="24" w:name="_Toc404354126"/>
       <w:r>
         <w:t>Operator</w:t>
       </w:r>
       <w:r>
         <w:t xml:space="preserve"> Precedence</w:t>
       </w:r>
-      <w:bookmarkEnd w:id="25"/>
+      <w:bookmarkEnd w:id="24"/>
     </w:p>
     <w:p>
       <w:r>
@@ -9198,7 +9201,6 @@
                 <w:rFonts w:ascii="Consolas" w:hAnsi="Consolas" w:cs="Consolas"/>
                 <w:b w:val="0"/>
               </w:rPr>
-              <w:lastRenderedPageBreak/>
               <w:t>--</w:t>
             </w:r>
           </w:p>
@@ -11580,6 +11582,7 @@
                 <w:b w:val="0"/>
                 <w:color w:val="FF0000"/>
               </w:rPr>
+              <w:lastRenderedPageBreak/>
               <w:t>&lt;&lt;=</w:t>
             </w:r>
           </w:p>
@@ -11755,14 +11758,14 @@
       <w:pPr>
         <w:pStyle w:val="Heading2"/>
       </w:pPr>
-      <w:bookmarkStart w:id="26" w:name="_Toc404354127"/>
+      <w:bookmarkStart w:id="25" w:name="_Toc404354127"/>
       <w:r>
         <w:t>Statement</w:t>
       </w:r>
       <w:r>
         <w:t>s</w:t>
       </w:r>
-      <w:bookmarkEnd w:id="26"/>
+      <w:bookmarkEnd w:id="25"/>
     </w:p>
     <w:p>
       <w:r>
@@ -11801,7 +11804,6 @@
         </w:numPr>
       </w:pPr>
       <w:r>
-        <w:lastRenderedPageBreak/>
         <w:t>Assignment</w:t>
       </w:r>
     </w:p>
@@ -11909,11 +11911,11 @@
       <w:pPr>
         <w:pStyle w:val="Heading3"/>
       </w:pPr>
-      <w:bookmarkStart w:id="27" w:name="_Toc404354128"/>
+      <w:bookmarkStart w:id="26" w:name="_Toc404354128"/>
       <w:r>
         <w:t>Assignment Statements</w:t>
       </w:r>
-      <w:bookmarkEnd w:id="27"/>
+      <w:bookmarkEnd w:id="26"/>
     </w:p>
     <w:p>
       <w:r>
@@ -12078,11 +12080,11 @@
       <w:pPr>
         <w:pStyle w:val="Heading3"/>
       </w:pPr>
-      <w:bookmarkStart w:id="28" w:name="_Toc404354129"/>
+      <w:bookmarkStart w:id="27" w:name="_Toc404354129"/>
       <w:r>
         <w:t>Function Call</w:t>
       </w:r>
-      <w:bookmarkEnd w:id="28"/>
+      <w:bookmarkEnd w:id="27"/>
     </w:p>
     <w:p>
       <w:r>
@@ -12101,11 +12103,11 @@
       <w:pPr>
         <w:pStyle w:val="Heading3"/>
       </w:pPr>
-      <w:bookmarkStart w:id="29" w:name="_Toc404354130"/>
+      <w:bookmarkStart w:id="28" w:name="_Toc404354130"/>
       <w:r>
         <w:t>Control Flow Statements</w:t>
       </w:r>
-      <w:bookmarkEnd w:id="29"/>
+      <w:bookmarkEnd w:id="28"/>
     </w:p>
     <w:p>
       <w:r>
@@ -12124,11 +12126,11 @@
       <w:pPr>
         <w:pStyle w:val="Heading3"/>
       </w:pPr>
-      <w:bookmarkStart w:id="30" w:name="_Toc404354131"/>
+      <w:bookmarkStart w:id="29" w:name="_Toc404354131"/>
       <w:r>
         <w:t>Macro Statements</w:t>
       </w:r>
-      <w:bookmarkEnd w:id="30"/>
+      <w:bookmarkEnd w:id="29"/>
     </w:p>
     <w:p>
       <w:r>
@@ -12165,11 +12167,11 @@
       <w:pPr>
         <w:pStyle w:val="Heading3"/>
       </w:pPr>
-      <w:bookmarkStart w:id="31" w:name="_Toc404354132"/>
+      <w:bookmarkStart w:id="30" w:name="_Toc404354132"/>
       <w:r>
         <w:t>Variable Declarations</w:t>
       </w:r>
-      <w:bookmarkEnd w:id="31"/>
+      <w:bookmarkEnd w:id="30"/>
     </w:p>
     <w:p>
       <w:r>
@@ -12188,85 +12190,86 @@
       <w:pPr>
         <w:pStyle w:val="Heading3"/>
       </w:pPr>
-      <w:bookmarkStart w:id="32" w:name="_Toc404354133"/>
-      <w:r>
+      <w:bookmarkStart w:id="31" w:name="_Toc404354133"/>
+      <w:r>
+        <w:lastRenderedPageBreak/>
         <w:t>Compound Statements</w:t>
       </w:r>
+      <w:bookmarkEnd w:id="31"/>
+    </w:p>
+    <w:p>
+      <w:pPr>
+        <w:jc w:val="left"/>
+      </w:pPr>
+      <w:r>
+        <w:t>A compound statement is also called a block statement because they are composed of multiple statements. Examples of compound statements are class definition, function definition and control flow statements.</w:t>
+      </w:r>
+    </w:p>
+    <w:p>
+      <w:pPr>
+        <w:pStyle w:val="Heading1"/>
+      </w:pPr>
+      <w:bookmarkStart w:id="32" w:name="_Control_Flow"/>
+      <w:bookmarkStart w:id="33" w:name="_Toc404354134"/>
       <w:bookmarkEnd w:id="32"/>
-    </w:p>
-    <w:p>
-      <w:pPr>
-        <w:jc w:val="left"/>
-      </w:pPr>
-      <w:r>
-        <w:t>A compound statement is also called a block statement because they are composed of multiple statements. Examples of compound statements are class definition, function definition and control flow statements.</w:t>
-      </w:r>
-    </w:p>
-    <w:p>
-      <w:pPr>
-        <w:pStyle w:val="Heading1"/>
-      </w:pPr>
-      <w:bookmarkStart w:id="33" w:name="_Control_Flow"/>
-      <w:bookmarkStart w:id="34" w:name="_Toc404354134"/>
+      <w:r>
+        <w:t>Classes and Objects</w:t>
+      </w:r>
       <w:bookmarkEnd w:id="33"/>
-      <w:r>
-        <w:t>Classes and Objects</w:t>
+    </w:p>
+    <w:p>
+      <w:r>
+        <w:t xml:space="preserve">A </w:t>
+      </w:r>
+      <w:r>
+        <w:rPr>
+          <w:rStyle w:val="Strong"/>
+        </w:rPr>
+        <w:t>class</w:t>
+      </w:r>
+      <w:r>
+        <w:t xml:space="preserve"> is a collection of data, called </w:t>
+      </w:r>
+      <w:r>
+        <w:rPr>
+          <w:rStyle w:val="Strong"/>
+        </w:rPr>
+        <w:t>members</w:t>
+      </w:r>
+      <w:r>
+        <w:t xml:space="preserve">, and functions that manipulate these data, called </w:t>
+      </w:r>
+      <w:r>
+        <w:rPr>
+          <w:rStyle w:val="Strong"/>
+        </w:rPr>
+        <w:t>methods</w:t>
+      </w:r>
+      <w:r>
+        <w:t xml:space="preserve">, which serves as the template for creating </w:t>
+      </w:r>
+      <w:r>
+        <w:rPr>
+          <w:rStyle w:val="Strong"/>
+        </w:rPr>
+        <w:t>objects</w:t>
+      </w:r>
+      <w:r>
+        <w:t>.</w:t>
+      </w:r>
+    </w:p>
+    <w:p>
+      <w:pPr>
+        <w:pStyle w:val="Heading2"/>
+      </w:pPr>
+      <w:bookmarkStart w:id="34" w:name="_Toc404354135"/>
+      <w:r>
+        <w:t>Class Definition</w:t>
       </w:r>
       <w:bookmarkEnd w:id="34"/>
     </w:p>
     <w:p>
       <w:r>
-        <w:t xml:space="preserve">A </w:t>
-      </w:r>
-      <w:r>
-        <w:rPr>
-          <w:rStyle w:val="Strong"/>
-        </w:rPr>
-        <w:t>class</w:t>
-      </w:r>
-      <w:r>
-        <w:t xml:space="preserve"> is a collection of data, called </w:t>
-      </w:r>
-      <w:r>
-        <w:rPr>
-          <w:rStyle w:val="Strong"/>
-        </w:rPr>
-        <w:t>members</w:t>
-      </w:r>
-      <w:r>
-        <w:t xml:space="preserve">, and functions that manipulate these data, called </w:t>
-      </w:r>
-      <w:r>
-        <w:rPr>
-          <w:rStyle w:val="Strong"/>
-        </w:rPr>
-        <w:t>methods</w:t>
-      </w:r>
-      <w:r>
-        <w:t xml:space="preserve">, which serves as the template for creating </w:t>
-      </w:r>
-      <w:r>
-        <w:rPr>
-          <w:rStyle w:val="Strong"/>
-        </w:rPr>
-        <w:t>objects</w:t>
-      </w:r>
-      <w:r>
-        <w:t>.</w:t>
-      </w:r>
-    </w:p>
-    <w:p>
-      <w:pPr>
-        <w:pStyle w:val="Heading2"/>
-      </w:pPr>
-      <w:bookmarkStart w:id="35" w:name="_Toc404354135"/>
-      <w:r>
-        <w:t>Class Definition</w:t>
-      </w:r>
-      <w:bookmarkEnd w:id="35"/>
-    </w:p>
-    <w:p>
-      <w:r>
         <w:t>Defining a class has the following syntax:</w:t>
       </w:r>
     </w:p>
@@ -12275,7 +12278,6 @@
         <w:pStyle w:val="Code"/>
       </w:pPr>
       <w:r>
-        <w:lastRenderedPageBreak/>
         <w:t>Class ClassName</w:t>
       </w:r>
     </w:p>
@@ -12667,12 +12669,11 @@
       <w:pPr>
         <w:pStyle w:val="Heading2"/>
       </w:pPr>
-      <w:bookmarkStart w:id="36" w:name="_Toc404354136"/>
-      <w:r>
-        <w:lastRenderedPageBreak/>
+      <w:bookmarkStart w:id="35" w:name="_Toc404354136"/>
+      <w:r>
         <w:t>Object Declaration and Instantiation</w:t>
       </w:r>
-      <w:bookmarkEnd w:id="36"/>
+      <w:bookmarkEnd w:id="35"/>
     </w:p>
     <w:p>
       <w:r>
@@ -12743,11 +12744,11 @@
       <w:pPr>
         <w:pStyle w:val="Heading2"/>
       </w:pPr>
-      <w:bookmarkStart w:id="37" w:name="_Toc404354137"/>
+      <w:bookmarkStart w:id="36" w:name="_Toc404354137"/>
       <w:r>
         <w:t>Constructors and Destructors</w:t>
       </w:r>
-      <w:bookmarkEnd w:id="37"/>
+      <w:bookmarkEnd w:id="36"/>
     </w:p>
     <w:p>
       <w:r>
@@ -12891,7 +12892,6 @@
     <w:p/>
     <w:p>
       <w:r>
-        <w:lastRenderedPageBreak/>
         <w:t xml:space="preserve">If the definition of class has no destructor, the compiler will provide a </w:t>
       </w:r>
       <w:r>
@@ -12914,41 +12914,41 @@
       <w:pPr>
         <w:pStyle w:val="Heading2"/>
       </w:pPr>
-      <w:bookmarkStart w:id="38" w:name="_Toc404354138"/>
+      <w:bookmarkStart w:id="37" w:name="_Toc404354138"/>
       <w:r>
         <w:t>Composition</w:t>
       </w:r>
+      <w:bookmarkEnd w:id="37"/>
+    </w:p>
+    <w:p>
+      <w:r>
+        <w:rPr>
+          <w:rStyle w:val="Strong"/>
+        </w:rPr>
+        <w:t>Composition</w:t>
+      </w:r>
+      <w:r>
+        <w:t xml:space="preserve">, or the </w:t>
+      </w:r>
+      <w:r>
+        <w:rPr>
+          <w:rStyle w:val="Emphasis"/>
+        </w:rPr>
+        <w:t>has-a relationship</w:t>
+      </w:r>
+      <w:r>
+        <w:t>, is the feature of object-oriented programming that allows classes to have objects of other classes as its members. These member objects are constructed in the order of their declaration in the class definition and not in the order of how they are initialized in the constructor.</w:t>
+      </w:r>
+    </w:p>
+    <w:p>
+      <w:pPr>
+        <w:pStyle w:val="Heading2"/>
+      </w:pPr>
+      <w:bookmarkStart w:id="38" w:name="_Toc404354139"/>
+      <w:r>
+        <w:t>Pointers to Objects and Object Size</w:t>
+      </w:r>
       <w:bookmarkEnd w:id="38"/>
-    </w:p>
-    <w:p>
-      <w:r>
-        <w:rPr>
-          <w:rStyle w:val="Strong"/>
-        </w:rPr>
-        <w:t>Composition</w:t>
-      </w:r>
-      <w:r>
-        <w:t xml:space="preserve">, or the </w:t>
-      </w:r>
-      <w:r>
-        <w:rPr>
-          <w:rStyle w:val="Emphasis"/>
-        </w:rPr>
-        <w:t>has-a relationship</w:t>
-      </w:r>
-      <w:r>
-        <w:t>, is the feature of object-oriented programming that allows classes to have objects of other classes as its members. These member objects are constructed in the order of their declaration in the class definition and not in the order of how they are initialized in the constructor.</w:t>
-      </w:r>
-    </w:p>
-    <w:p>
-      <w:pPr>
-        <w:pStyle w:val="Heading2"/>
-      </w:pPr>
-      <w:bookmarkStart w:id="39" w:name="_Toc404354139"/>
-      <w:r>
-        <w:t>Pointers to Objects and Object Size</w:t>
-      </w:r>
-      <w:bookmarkEnd w:id="39"/>
     </w:p>
     <w:p>
       <w:r>
@@ -13008,15 +13008,19 @@
       <w:pPr>
         <w:pStyle w:val="Heading2"/>
       </w:pPr>
-      <w:bookmarkStart w:id="40" w:name="_Toc404354140"/>
+      <w:bookmarkStart w:id="39" w:name="_Toc404354140"/>
       <w:r>
         <w:t>Self-Referencing</w:t>
       </w:r>
-      <w:bookmarkEnd w:id="40"/>
-    </w:p>
-    <w:p>
-      <w:r>
-        <w:t xml:space="preserve">Sometimes, the name of a local variable in a member function’s parameters is the same with the data member of the class. In this case, the data member is hidden because the local variable will prevail in this scope. To access the data member that is hidden, use the </w:t>
+      <w:bookmarkEnd w:id="39"/>
+    </w:p>
+    <w:p>
+      <w:r>
+        <w:t xml:space="preserve">Sometimes, the name of a local variable in a member function’s parameters is the same with the data member of the class. In this case, the data member is hidden because the local </w:t>
+      </w:r>
+      <w:r>
+        <w:lastRenderedPageBreak/>
+        <w:t xml:space="preserve">variable will prevail in this scope. To access the data member that is hidden, use the </w:t>
       </w:r>
       <w:r>
         <w:rPr>
@@ -13043,6 +13047,97 @@
       <w:pPr>
         <w:pStyle w:val="Heading2"/>
       </w:pPr>
+      <w:r>
+        <w:t>Static Class Member</w:t>
+      </w:r>
+    </w:p>
+    <w:p>
+      <w:r>
+        <w:t>As mentioned before, objects normally have their own copy of data members. The exception to this rule a</w:t>
+      </w:r>
+      <w:r>
+        <w:t>re the static data members. These kind of data members</w:t>
+      </w:r>
+      <w:r>
+        <w:t xml:space="preserve"> are declared like static local variables</w:t>
+      </w:r>
+      <w:r>
+        <w:t xml:space="preserve"> and is shared among objects of that class. Static data members have class scope and can be declared as public or private.</w:t>
+      </w:r>
+    </w:p>
+    <w:p>
+      <w:r>
+        <w:t xml:space="preserve">Like data members, function members can also be declared as static. A static function member is a service of the class and is not attached to any object. They cannot accessed through </w:t>
+      </w:r>
+      <w:r>
+        <w:rPr>
+          <w:i/>
+        </w:rPr>
+        <w:t>this</w:t>
+      </w:r>
+      <w:r>
+        <w:t xml:space="preserve"> pointer because the latter points to an object and the former is not attached to any object. </w:t>
+      </w:r>
+      <w:r>
+        <w:t>They also cannot access non-static data members because the latter belongs to a specific object.</w:t>
+      </w:r>
+      <w:r>
+        <w:t xml:space="preserve"> Violating these rules is a semantic error.</w:t>
+      </w:r>
+    </w:p>
+    <w:p>
+      <w:r>
+        <w:t>Static data and function members can be accessed like ordinary members. They can also be accessed through the scope operator (</w:t>
+      </w:r>
+      <w:r>
+        <w:rPr>
+          <w:rStyle w:val="CodeChar"/>
+          <w:rFonts w:eastAsiaTheme="minorEastAsia"/>
+        </w:rPr>
+        <w:t>::</w:t>
+      </w:r>
+      <w:r>
+        <w:t>) using the syntax</w:t>
+      </w:r>
+    </w:p>
+    <w:p>
+      <w:pPr>
+        <w:pStyle w:val="Code"/>
+      </w:pPr>
+      <w:r>
+        <w:t>className::staticMember</w:t>
+      </w:r>
+    </w:p>
+    <w:p/>
+    <w:p>
+      <w:pPr>
+        <w:pStyle w:val="Heading2"/>
+      </w:pPr>
+      <w:r>
+        <w:t>Member-wise Assignment</w:t>
+      </w:r>
+    </w:p>
+    <w:p>
+      <w:r>
+        <w:t xml:space="preserve">The assignment operator can be used to assign an object to another object of the same type. This assignment is performed through </w:t>
+      </w:r>
+      <w:r>
+        <w:rPr>
+          <w:rStyle w:val="Strong"/>
+        </w:rPr>
+        <w:t>member-wise assignment</w:t>
+      </w:r>
+      <w:r>
+        <w:t>, a process where the data member of the object in the right of the assignment operator is assigned individually to the same data members of the object in the left of the assignment operator.</w:t>
+      </w:r>
+      <w:bookmarkStart w:id="40" w:name="_GoBack"/>
+      <w:bookmarkEnd w:id="40"/>
+    </w:p>
+    <w:p/>
+    <w:p>
+      <w:pPr>
+        <w:pStyle w:val="Heading2"/>
+      </w:pPr>
       <w:bookmarkStart w:id="41" w:name="_Toc404354141"/>
       <w:r>
         <w:t>Inheritance</w:t>
@@ -13151,7 +13246,6 @@
     <w:p/>
     <w:p>
       <w:r>
-        <w:lastRenderedPageBreak/>
         <w:t>Example:</w:t>
       </w:r>
     </w:p>
@@ -13194,6 +13288,7 @@
         <w:pStyle w:val="BlockCode"/>
       </w:pPr>
       <w:r>
+        <w:lastRenderedPageBreak/>
         <w:tab/>
         <w:t>Public function getName() as String</w:t>
       </w:r>
@@ -13506,7 +13601,6 @@
       </w:pPr>
       <w:bookmarkStart w:id="42" w:name="_Toc404354142"/>
       <w:r>
-        <w:lastRenderedPageBreak/>
         <w:t>Class Hierarchy</w:t>
       </w:r>
       <w:bookmarkEnd w:id="42"/>
@@ -13592,6 +13686,7 @@
       </w:pPr>
       <w:bookmarkStart w:id="43" w:name="_Toc404354143"/>
       <w:r>
+        <w:lastRenderedPageBreak/>
         <w:t>Overriding Member Functions</w:t>
       </w:r>
       <w:bookmarkEnd w:id="43"/>
@@ -13845,7 +13940,6 @@
       </w:pPr>
       <w:bookmarkStart w:id="48" w:name="_Toc404354148"/>
       <w:r>
-        <w:lastRenderedPageBreak/>
         <w:t xml:space="preserve">The Two-Way Selection </w:t>
       </w:r>
       <w:r>
@@ -14186,9 +14280,57 @@
         <w:pStyle w:val="Code"/>
       </w:pPr>
       <w:r>
+        <w:tab/>
+        <w:t>Case Expression:</w:t>
+      </w:r>
+    </w:p>
+    <w:p>
+      <w:pPr>
+        <w:pStyle w:val="Code"/>
+      </w:pPr>
+      <w:r>
+        <w:tab/>
+        <w:t>…</w:t>
+      </w:r>
+    </w:p>
+    <w:p>
+      <w:pPr>
+        <w:pStyle w:val="Code"/>
+      </w:pPr>
+      <w:r>
+        <w:tab/>
+      </w:r>
+      <w:r>
+        <w:tab/>
+        <w:t>[Statement List]</w:t>
+      </w:r>
+    </w:p>
+    <w:p>
+      <w:pPr>
+        <w:pStyle w:val="Code"/>
+      </w:pPr>
+      <w:r>
+        <w:tab/>
+        <w:t>Break</w:t>
+      </w:r>
+    </w:p>
+    <w:p>
+      <w:pPr>
+        <w:pStyle w:val="Code"/>
+      </w:pPr>
+      <w:r>
+        <w:tab/>
+        <w:t>…</w:t>
+      </w:r>
+    </w:p>
+    <w:p>
+      <w:pPr>
+        <w:pStyle w:val="Code"/>
+      </w:pPr>
+      <w:r>
         <w:lastRenderedPageBreak/>
         <w:tab/>
-        <w:t>Case Expression:</w:t>
+        <w:t>[default:</w:t>
       </w:r>
     </w:p>
     <w:p>
@@ -14196,8 +14338,7 @@
         <w:pStyle w:val="Code"/>
       </w:pPr>
       <w:r>
-        <w:tab/>
-        <w:t>…</w:t>
+        <w:t>[Statement List]]</w:t>
       </w:r>
     </w:p>
     <w:p>
@@ -14205,8 +14346,47 @@
         <w:pStyle w:val="Code"/>
       </w:pPr>
       <w:r>
-        <w:tab/>
-      </w:r>
+        <w:t>End switch</w:t>
+      </w:r>
+    </w:p>
+    <w:p/>
+    <w:p>
+      <w:pPr>
+        <w:pStyle w:val="Heading2"/>
+      </w:pPr>
+      <w:bookmarkStart w:id="50" w:name="_Toc404354150"/>
+      <w:r>
+        <w:t>Iteration</w:t>
+      </w:r>
+      <w:bookmarkEnd w:id="50"/>
+    </w:p>
+    <w:p>
+      <w:pPr>
+        <w:pStyle w:val="Heading3"/>
+      </w:pPr>
+      <w:bookmarkStart w:id="51" w:name="_Toc404354151"/>
+      <w:r>
+        <w:t>The while Loop</w:t>
+      </w:r>
+      <w:bookmarkEnd w:id="51"/>
+    </w:p>
+    <w:p>
+      <w:r>
+        <w:t>The while loop has the following syntax:</w:t>
+      </w:r>
+    </w:p>
+    <w:p>
+      <w:pPr>
+        <w:pStyle w:val="Code"/>
+      </w:pPr>
+      <w:r>
+        <w:t>while Conditional-Expression</w:t>
+      </w:r>
+    </w:p>
+    <w:p>
+      <w:pPr>
+        <w:pStyle w:val="Code"/>
+      </w:pPr>
       <w:r>
         <w:tab/>
         <w:t>[Statement List]</w:t>
@@ -14217,8 +14397,23 @@
         <w:pStyle w:val="Code"/>
       </w:pPr>
       <w:r>
-        <w:tab/>
-        <w:t>Break</w:t>
+        <w:t>end while</w:t>
+      </w:r>
+    </w:p>
+    <w:p/>
+    <w:p>
+      <w:pPr>
+        <w:pStyle w:val="Heading3"/>
+      </w:pPr>
+      <w:bookmarkStart w:id="52" w:name="_Toc404354152"/>
+      <w:r>
+        <w:t>The do-while Loop</w:t>
+      </w:r>
+      <w:bookmarkEnd w:id="52"/>
+    </w:p>
+    <w:p>
+      <w:r>
+        <w:t>The do-while loop has the following syntax:</w:t>
       </w:r>
     </w:p>
     <w:p>
@@ -14226,67 +14421,7 @@
         <w:pStyle w:val="Code"/>
       </w:pPr>
       <w:r>
-        <w:tab/>
-        <w:t>…</w:t>
-      </w:r>
-    </w:p>
-    <w:p>
-      <w:pPr>
-        <w:pStyle w:val="Code"/>
-      </w:pPr>
-      <w:r>
-        <w:tab/>
-        <w:t>[default:</w:t>
-      </w:r>
-    </w:p>
-    <w:p>
-      <w:pPr>
-        <w:pStyle w:val="Code"/>
-      </w:pPr>
-      <w:r>
-        <w:t>[Statement List]]</w:t>
-      </w:r>
-    </w:p>
-    <w:p>
-      <w:pPr>
-        <w:pStyle w:val="Code"/>
-      </w:pPr>
-      <w:r>
-        <w:t>End switch</w:t>
-      </w:r>
-    </w:p>
-    <w:p/>
-    <w:p>
-      <w:pPr>
-        <w:pStyle w:val="Heading2"/>
-      </w:pPr>
-      <w:bookmarkStart w:id="50" w:name="_Toc404354150"/>
-      <w:r>
-        <w:t>Iteration</w:t>
-      </w:r>
-      <w:bookmarkEnd w:id="50"/>
-    </w:p>
-    <w:p>
-      <w:pPr>
-        <w:pStyle w:val="Heading3"/>
-      </w:pPr>
-      <w:bookmarkStart w:id="51" w:name="_Toc404354151"/>
-      <w:r>
-        <w:t>The while Loop</w:t>
-      </w:r>
-      <w:bookmarkEnd w:id="51"/>
-    </w:p>
-    <w:p>
-      <w:r>
-        <w:t>The while loop has the following syntax:</w:t>
-      </w:r>
-    </w:p>
-    <w:p>
-      <w:pPr>
-        <w:pStyle w:val="Code"/>
-      </w:pPr>
-      <w:r>
-        <w:t>while Conditional-Expression</w:t>
+        <w:t>Do</w:t>
       </w:r>
     </w:p>
     <w:p>
@@ -14303,7 +14438,7 @@
         <w:pStyle w:val="Code"/>
       </w:pPr>
       <w:r>
-        <w:t>end while</w:t>
+        <w:t>while Conditional-Expression</w:t>
       </w:r>
     </w:p>
     <w:p/>
@@ -14311,15 +14446,15 @@
       <w:pPr>
         <w:pStyle w:val="Heading3"/>
       </w:pPr>
-      <w:bookmarkStart w:id="52" w:name="_Toc404354152"/>
-      <w:r>
-        <w:t>The do-while Loop</w:t>
-      </w:r>
-      <w:bookmarkEnd w:id="52"/>
-    </w:p>
-    <w:p>
-      <w:r>
-        <w:t>The do-while loop has the following syntax:</w:t>
+      <w:bookmarkStart w:id="53" w:name="_Toc404354153"/>
+      <w:r>
+        <w:t>The for Loop</w:t>
+      </w:r>
+      <w:bookmarkEnd w:id="53"/>
+    </w:p>
+    <w:p>
+      <w:r>
+        <w:t>The for loop has the following syntax:</w:t>
       </w:r>
     </w:p>
     <w:p>
@@ -14327,7 +14462,13 @@
         <w:pStyle w:val="Code"/>
       </w:pPr>
       <w:r>
-        <w:t>Do</w:t>
+        <w:t>For (Variable Declaration | Variable Identifier) = Value to Value [</w:t>
+      </w:r>
+      <w:r>
+        <w:t>r</w:t>
+      </w:r>
+      <w:r>
+        <w:t>everse]</w:t>
       </w:r>
     </w:p>
     <w:p>
@@ -14344,7 +14485,10 @@
         <w:pStyle w:val="Code"/>
       </w:pPr>
       <w:r>
-        <w:t>while Conditional-Expression</w:t>
+        <w:t>N</w:t>
+      </w:r>
+      <w:r>
+        <w:t>ext</w:t>
       </w:r>
     </w:p>
     <w:p/>
@@ -14352,15 +14496,78 @@
       <w:pPr>
         <w:pStyle w:val="Heading3"/>
       </w:pPr>
-      <w:bookmarkStart w:id="53" w:name="_Toc404354153"/>
-      <w:r>
-        <w:t>The for Loop</w:t>
-      </w:r>
-      <w:bookmarkEnd w:id="53"/>
-    </w:p>
-    <w:p>
-      <w:r>
-        <w:t>The for loop has the following syntax:</w:t>
+      <w:bookmarkStart w:id="54" w:name="_Toc404354154"/>
+      <w:r>
+        <w:t>break and continue Statements</w:t>
+      </w:r>
+      <w:bookmarkEnd w:id="54"/>
+    </w:p>
+    <w:p>
+      <w:r>
+        <w:t xml:space="preserve">The </w:t>
+      </w:r>
+      <w:r>
+        <w:rPr>
+          <w:rStyle w:val="Strong"/>
+        </w:rPr>
+        <w:t>break</w:t>
+      </w:r>
+      <w:r>
+        <w:t xml:space="preserve"> statement, when encountered inside the switch and iteration statements, stops the flow of execution in that statement and jumps to the next statement immediately after it. The </w:t>
+      </w:r>
+      <w:r>
+        <w:rPr>
+          <w:rStyle w:val="Strong"/>
+        </w:rPr>
+        <w:t>continue</w:t>
+      </w:r>
+      <w:r>
+        <w:t xml:space="preserve"> statement, when encountered inside iteration statements, jumps the execution to the next iteration.</w:t>
+      </w:r>
+    </w:p>
+    <w:p>
+      <w:pPr>
+        <w:pStyle w:val="Heading2"/>
+      </w:pPr>
+      <w:bookmarkStart w:id="55" w:name="_Toc404354155"/>
+      <w:r>
+        <w:t>Exception Handling</w:t>
+      </w:r>
+      <w:bookmarkEnd w:id="55"/>
+    </w:p>
+    <w:p>
+      <w:pPr>
+        <w:jc w:val="left"/>
+      </w:pPr>
+      <w:r>
+        <w:t xml:space="preserve">An </w:t>
+      </w:r>
+      <w:r>
+        <w:rPr>
+          <w:rStyle w:val="Strong"/>
+        </w:rPr>
+        <w:t>exception</w:t>
+      </w:r>
+      <w:r>
+        <w:t xml:space="preserve"> is an error in a program. </w:t>
+      </w:r>
+      <w:r>
+        <w:rPr>
+          <w:rStyle w:val="Strong"/>
+        </w:rPr>
+        <w:t xml:space="preserve">Exception handling </w:t>
+      </w:r>
+      <w:r>
+        <w:t xml:space="preserve">is a mechanism for resolving exceptions. This allows programmers to create application that are robust and fault-tolerant. Epsilon provides the </w:t>
+      </w:r>
+      <w:r>
+        <w:rPr>
+          <w:rStyle w:val="Strong"/>
+        </w:rPr>
+        <w:t>try-catch</w:t>
+      </w:r>
+      <w:r>
+        <w:t xml:space="preserve"> statements for exception handling. The syntax for this is</w:t>
       </w:r>
     </w:p>
     <w:p>
@@ -14368,13 +14575,7 @@
         <w:pStyle w:val="Code"/>
       </w:pPr>
       <w:r>
-        <w:t>For (Variable Declaration | Variable Identifier) = Value to Value [</w:t>
-      </w:r>
-      <w:r>
-        <w:t>r</w:t>
-      </w:r>
-      <w:r>
-        <w:t>everse]</w:t>
+        <w:t>Try</w:t>
       </w:r>
     </w:p>
     <w:p>
@@ -14383,7 +14584,7 @@
       </w:pPr>
       <w:r>
         <w:tab/>
-        <w:t>[Statement List]</w:t>
+        <w:t>[Try Statements]</w:t>
       </w:r>
     </w:p>
     <w:p>
@@ -14391,65 +14592,451 @@
         <w:pStyle w:val="Code"/>
       </w:pPr>
       <w:r>
-        <w:t>N</w:t>
-      </w:r>
-      <w:r>
-        <w:t>ext</w:t>
+        <w:t>[Catch [Exception</w:t>
+      </w:r>
+      <w:r>
+        <w:t>Type [ParameterName]</w:t>
+      </w:r>
+      <w:r>
+        <w:t>]</w:t>
+      </w:r>
+    </w:p>
+    <w:p>
+      <w:pPr>
+        <w:pStyle w:val="Code"/>
+      </w:pPr>
+      <w:r>
+        <w:tab/>
+        <w:t>[Catch Statements]</w:t>
+      </w:r>
+    </w:p>
+    <w:p>
+      <w:pPr>
+        <w:pStyle w:val="Code"/>
+      </w:pPr>
+      <w:r>
+        <w:t>Catch […]</w:t>
+      </w:r>
+      <w:r>
+        <w:t>]</w:t>
+      </w:r>
+    </w:p>
+    <w:p>
+      <w:pPr>
+        <w:pStyle w:val="Code"/>
+      </w:pPr>
+      <w:r>
+        <w:lastRenderedPageBreak/>
+        <w:t>End Try</w:t>
+      </w:r>
+    </w:p>
+    <w:p>
+      <w:pPr>
+        <w:jc w:val="left"/>
+      </w:pPr>
+    </w:p>
+    <w:p>
+      <w:pPr>
+        <w:jc w:val="left"/>
+      </w:pPr>
+      <w:r>
+        <w:t xml:space="preserve">The </w:t>
+      </w:r>
+      <w:r>
+        <w:rPr>
+          <w:rStyle w:val="Strong"/>
+        </w:rPr>
+        <w:t>try statements</w:t>
+      </w:r>
+      <w:r>
+        <w:t xml:space="preserve"> is the code section that may </w:t>
+      </w:r>
+      <w:r>
+        <w:rPr>
+          <w:i/>
+        </w:rPr>
+        <w:t>throw</w:t>
+      </w:r>
+      <w:r>
+        <w:t xml:space="preserve"> an exception. When this section really did throw an exception, </w:t>
+      </w:r>
+      <w:r>
+        <w:t xml:space="preserve">the remaining statements in the </w:t>
+      </w:r>
+      <w:r>
+        <w:rPr>
+          <w:rStyle w:val="CodeChar"/>
+          <w:rFonts w:eastAsiaTheme="minorEastAsia"/>
+        </w:rPr>
+        <w:t>try</w:t>
+      </w:r>
+      <w:r>
+        <w:t xml:space="preserve"> statement will be skipped and,  according to the </w:t>
+      </w:r>
+      <w:r>
+        <w:t xml:space="preserve">type of </w:t>
+      </w:r>
+      <w:r>
+        <w:t>exception thrown, then appropriate</w:t>
+      </w:r>
+      <w:r>
+        <w:t xml:space="preserve"> </w:t>
+      </w:r>
+      <w:r>
+        <w:rPr>
+          <w:rStyle w:val="Strong"/>
+        </w:rPr>
+        <w:t>catch handler</w:t>
+      </w:r>
+      <w:r>
+        <w:t xml:space="preserve"> will execute the </w:t>
+      </w:r>
+      <w:r>
+        <w:t xml:space="preserve">its </w:t>
+      </w:r>
+      <w:r>
+        <w:t xml:space="preserve"> </w:t>
+      </w:r>
+      <w:r>
+        <w:rPr>
+          <w:rStyle w:val="Strong"/>
+        </w:rPr>
+        <w:t>catch statements</w:t>
+      </w:r>
+      <w:r>
+        <w:t xml:space="preserve">. A </w:t>
+      </w:r>
+      <w:r>
+        <w:rPr>
+          <w:rStyle w:val="CodeChar"/>
+          <w:rFonts w:eastAsiaTheme="minorEastAsia"/>
+        </w:rPr>
+        <w:t>catch</w:t>
+      </w:r>
+      <w:r>
+        <w:t xml:space="preserve"> handler is chosen if its exception-parameter type is identical or a superclass of the type of the exception thrown.</w:t>
+      </w:r>
+      <w:r>
+        <w:t xml:space="preserve"> </w:t>
+      </w:r>
+      <w:r>
+        <w:t xml:space="preserve">The exception-parameter can have an optional name to allow interaction with it. Each </w:t>
+      </w:r>
+      <w:r>
+        <w:rPr>
+          <w:rStyle w:val="CodeChar"/>
+          <w:rFonts w:eastAsiaTheme="minorEastAsia"/>
+        </w:rPr>
+        <w:t>catch</w:t>
+      </w:r>
+      <w:r>
+        <w:t xml:space="preserve"> handler can only have one exception-parameter. When multiple catch handler have the same type of exception parameter, the first will be the one to execute.</w:t>
+      </w:r>
+    </w:p>
+    <w:p>
+      <w:pPr>
+        <w:jc w:val="left"/>
+      </w:pPr>
+      <w:r>
+        <w:t xml:space="preserve">Note that the </w:t>
+      </w:r>
+      <w:r>
+        <w:rPr>
+          <w:rStyle w:val="CodeChar"/>
+          <w:rFonts w:eastAsiaTheme="minorEastAsia"/>
+        </w:rPr>
+        <w:t>try</w:t>
+      </w:r>
+      <w:r>
+        <w:t xml:space="preserve"> statements and </w:t>
+      </w:r>
+      <w:r>
+        <w:rPr>
+          <w:rStyle w:val="CodeChar"/>
+          <w:rFonts w:eastAsiaTheme="minorEastAsia"/>
+        </w:rPr>
+        <w:t>catch</w:t>
+      </w:r>
+      <w:r>
+        <w:t xml:space="preserve"> statements are considered block of statements and variables declare within it dies in its termination.</w:t>
+      </w:r>
+    </w:p>
+    <w:p>
+      <w:pPr>
+        <w:jc w:val="left"/>
+      </w:pPr>
+      <w:r>
+        <w:t>Unhandled ex</w:t>
+      </w:r>
+      <w:r>
+        <w:t xml:space="preserve">ception terminates the program. </w:t>
+      </w:r>
+      <w:r>
+        <w:t xml:space="preserve">Exception is either thrown implicitly by the compiler or by the user using the </w:t>
+      </w:r>
+      <w:r>
+        <w:rPr>
+          <w:rStyle w:val="Strong"/>
+        </w:rPr>
+        <w:t>throw statement</w:t>
+      </w:r>
+      <w:r>
+        <w:t>.</w:t>
+      </w:r>
+    </w:p>
+    <w:p>
+      <w:pPr>
+        <w:pStyle w:val="Code"/>
+      </w:pPr>
+      <w:r>
+        <w:t xml:space="preserve">Throw </w:t>
+      </w:r>
+      <w:r>
+        <w:t>[</w:t>
+      </w:r>
+      <w:r>
+        <w:t>Exception</w:t>
+      </w:r>
+      <w:r>
+        <w:t>]</w:t>
       </w:r>
     </w:p>
     <w:p/>
     <w:p>
-      <w:pPr>
-        <w:pStyle w:val="Heading3"/>
-      </w:pPr>
-      <w:bookmarkStart w:id="54" w:name="_Toc404354154"/>
-      <w:r>
-        <w:t>break and continue Statements</w:t>
-      </w:r>
-      <w:bookmarkEnd w:id="54"/>
-    </w:p>
-    <w:p>
-      <w:r>
-        <w:t xml:space="preserve">The </w:t>
+      <w:r>
+        <w:t xml:space="preserve">A very basic </w:t>
+      </w:r>
+      <w:r>
+        <w:t xml:space="preserve">example </w:t>
+      </w:r>
+      <w:r>
+        <w:t>of exception handling is</w:t>
+      </w:r>
+    </w:p>
+    <w:p>
+      <w:pPr>
+        <w:pStyle w:val="BlockCode"/>
+      </w:pPr>
+      <w:r>
+        <w:t>Try</w:t>
+      </w:r>
+    </w:p>
+    <w:p>
+      <w:pPr>
+        <w:pStyle w:val="BlockCode"/>
+      </w:pPr>
+      <w:r>
+        <w:tab/>
+        <w:t>Throw 12</w:t>
+      </w:r>
+    </w:p>
+    <w:p>
+      <w:pPr>
+        <w:pStyle w:val="BlockCode"/>
+      </w:pPr>
+      <w:r>
+        <w:t>Catch int e</w:t>
+      </w:r>
+    </w:p>
+    <w:p>
+      <w:pPr>
+        <w:pStyle w:val="BlockCode"/>
+      </w:pPr>
+      <w:r>
+        <w:tab/>
+        <w:t>printf(“The program threw an exception of value %d\n, e)</w:t>
+      </w:r>
+    </w:p>
+    <w:p>
+      <w:pPr>
+        <w:pStyle w:val="BlockCode"/>
+      </w:pPr>
+      <w:r>
+        <w:t>end try</w:t>
+      </w:r>
+    </w:p>
+    <w:p/>
+    <w:p>
+      <w:r>
+        <w:t xml:space="preserve">Generally, a result of an expression can be an operand of a </w:t>
+      </w:r>
+      <w:r>
+        <w:rPr>
+          <w:rStyle w:val="CodeChar"/>
+          <w:rFonts w:eastAsiaTheme="minorEastAsia"/>
+        </w:rPr>
+        <w:t>throw</w:t>
+      </w:r>
+      <w:r>
+        <w:t xml:space="preserve"> </w:t>
+      </w:r>
+      <w:r>
+        <w:t xml:space="preserve">statement. </w:t>
+      </w:r>
+      <w:r>
+        <w:t xml:space="preserve">If the operand is an object of a class, it is called </w:t>
       </w:r>
       <w:r>
         <w:rPr>
           <w:rStyle w:val="Strong"/>
         </w:rPr>
-        <w:t>break</w:t>
-      </w:r>
-      <w:r>
-        <w:t xml:space="preserve"> statement, when encountered inside the switch and iteration statements, stops the flow of execution in that statement and jumps to the next statement immediately after it. The </w:t>
+        <w:t>object exception</w:t>
+      </w:r>
+      <w:r>
+        <w:t xml:space="preserve">. </w:t>
+      </w:r>
+      <w:r>
+        <w:t xml:space="preserve">A </w:t>
+      </w:r>
+      <w:r>
+        <w:rPr>
+          <w:rStyle w:val="CodeChar"/>
+          <w:rFonts w:eastAsiaTheme="minorEastAsia"/>
+        </w:rPr>
+        <w:t>throw</w:t>
+      </w:r>
+      <w:r>
+        <w:t xml:space="preserve"> statement must only have one operand</w:t>
+      </w:r>
+      <w:r>
+        <w:t xml:space="preserve"> or none at all</w:t>
+      </w:r>
+      <w:r>
+        <w:t>.</w:t>
+      </w:r>
+      <w:r>
+        <w:t xml:space="preserve"> </w:t>
+      </w:r>
+      <w:r>
+        <w:rPr>
+          <w:rStyle w:val="CodeChar"/>
+          <w:rFonts w:eastAsiaTheme="minorEastAsia"/>
+        </w:rPr>
+        <w:t>Throw</w:t>
+      </w:r>
+      <w:r>
+        <w:t xml:space="preserve"> statement executed outside a </w:t>
+      </w:r>
+      <w:r>
+        <w:rPr>
+          <w:rStyle w:val="CodeChar"/>
+          <w:rFonts w:eastAsiaTheme="minorEastAsia"/>
+        </w:rPr>
+        <w:t>try-catch</w:t>
+      </w:r>
+      <w:r>
+        <w:t xml:space="preserve"> block terminates the program immediately.</w:t>
+      </w:r>
+    </w:p>
+    <w:p>
+      <w:r>
+        <w:t xml:space="preserve">It is also possible to define a </w:t>
+      </w:r>
+      <w:r>
+        <w:rPr>
+          <w:rStyle w:val="CodeChar"/>
+          <w:rFonts w:eastAsiaTheme="minorEastAsia"/>
+        </w:rPr>
+        <w:t>try-catch</w:t>
+      </w:r>
+      <w:r>
+        <w:t xml:space="preserve"> block inside the </w:t>
+      </w:r>
+      <w:r>
+        <w:rPr>
+          <w:rStyle w:val="CodeChar"/>
+          <w:rFonts w:eastAsiaTheme="minorEastAsia"/>
+        </w:rPr>
+        <w:t>try</w:t>
+      </w:r>
+      <w:r>
+        <w:t xml:space="preserve"> block or the </w:t>
+      </w:r>
+      <w:r>
+        <w:rPr>
+          <w:rStyle w:val="CodeChar"/>
+          <w:rFonts w:eastAsiaTheme="minorEastAsia"/>
+        </w:rPr>
+        <w:t>catch</w:t>
+      </w:r>
+      <w:r>
+        <w:t xml:space="preserve"> block. In cases like this, the internal </w:t>
+      </w:r>
+      <w:r>
+        <w:rPr>
+          <w:rStyle w:val="CodeChar"/>
+          <w:rFonts w:eastAsiaTheme="minorEastAsia"/>
+        </w:rPr>
+        <w:t>try-catch</w:t>
+      </w:r>
+      <w:r>
+        <w:t xml:space="preserve"> block may forward the exception to the external </w:t>
+      </w:r>
+      <w:r>
+        <w:rPr>
+          <w:rStyle w:val="CodeChar"/>
+          <w:rFonts w:eastAsiaTheme="minorEastAsia"/>
+        </w:rPr>
+        <w:t>try-catch</w:t>
+      </w:r>
+      <w:r>
+        <w:t xml:space="preserve"> block.</w:t>
+      </w:r>
+    </w:p>
+    <w:p>
+      <w:r>
+        <w:t xml:space="preserve">When an exception is thrown but not caught </w:t>
+      </w:r>
+      <w:r>
+        <w:t>in a particular scope</w:t>
+      </w:r>
+      <w:r>
+        <w:t>,</w:t>
+      </w:r>
+      <w:r>
+        <w:t xml:space="preserve"> a process called </w:t>
       </w:r>
       <w:r>
         <w:rPr>
           <w:rStyle w:val="Strong"/>
         </w:rPr>
-        <w:t>continue</w:t>
-      </w:r>
-      <w:r>
-        <w:t xml:space="preserve"> statement, when encountered inside iteration statements, jumps the execution to the next iteration.</w:t>
-      </w:r>
-    </w:p>
-    <w:p>
-      <w:pPr>
-        <w:pStyle w:val="Heading2"/>
-      </w:pPr>
-      <w:bookmarkStart w:id="55" w:name="_Toc404354155"/>
-      <w:r>
-        <w:t>Exception Handling</w:t>
-      </w:r>
-      <w:bookmarkEnd w:id="55"/>
-    </w:p>
-    <w:p>
-      <w:pPr>
-        <w:jc w:val="left"/>
-      </w:pPr>
-    </w:p>
-    <w:p>
-      <w:pPr>
-        <w:jc w:val="left"/>
-      </w:pPr>
+        <w:t>stack unwinding</w:t>
+      </w:r>
+      <w:r>
+        <w:t xml:space="preserve"> will take place. In this process,</w:t>
+      </w:r>
+      <w:r>
+        <w:t xml:space="preserve"> the function </w:t>
+      </w:r>
+      <w:r>
+        <w:t xml:space="preserve">that cannot handle the exception properly </w:t>
+      </w:r>
+      <w:r>
+        <w:t xml:space="preserve">will terminate, </w:t>
+      </w:r>
+      <w:r>
+        <w:t xml:space="preserve">destroying all local variables inside it and returns the control to the statement that called that function. If that statement is inside a </w:t>
+      </w:r>
+      <w:r>
+        <w:rPr>
+          <w:rStyle w:val="CodeChar"/>
+          <w:rFonts w:eastAsiaTheme="minorEastAsia"/>
+        </w:rPr>
+        <w:t>try-catch</w:t>
+      </w:r>
+      <w:r>
+        <w:t xml:space="preserve"> block, an attempt to handle the exception is made. If the statement is not inside a </w:t>
+      </w:r>
+      <w:r>
+        <w:rPr>
+          <w:rStyle w:val="CodeChar"/>
+          <w:rFonts w:eastAsiaTheme="minorEastAsia"/>
+        </w:rPr>
+        <w:t>try-catch</w:t>
+      </w:r>
+      <w:r>
+        <w:t xml:space="preserve"> block or there is no appropriate handler is specified, stack unwinding occurs again.</w:t>
+      </w:r>
     </w:p>
     <w:p>
       <w:pPr>
@@ -14788,7 +15375,7 @@
           <w:rPr>
             <w:noProof/>
           </w:rPr>
-          <w:t>19</w:t>
+          <w:t>23</w:t>
         </w:r>
         <w:r>
           <w:rPr>
@@ -17953,7 +18540,7 @@
 </file>
 
 <file path=customXml/itemProps2.xml><?xml version="1.0" encoding="utf-8"?>
-<ds:datastoreItem xmlns:ds="http://schemas.openxmlformats.org/officeDocument/2006/customXml" ds:itemID="{E8AF96D6-15BB-4785-ABAC-74FF9226B895}">
+<ds:datastoreItem xmlns:ds="http://schemas.openxmlformats.org/officeDocument/2006/customXml" ds:itemID="{971CABD1-90BD-4005-B889-77F86DA682FB}">
   <ds:schemaRefs>
     <ds:schemaRef ds:uri="http://schemas.openxmlformats.org/officeDocument/2006/bibliography"/>
   </ds:schemaRefs>

</xml_diff>